<commit_message>
Update file bài tập chương 6 - 7
</commit_message>
<xml_diff>
--- a/PhanBaMy_BaitapChuong6-7.docx
+++ b/PhanBaMy_BaitapChuong6-7.docx
@@ -2,6 +2,176 @@
 <file path=word/document.xml><?xml version="1.0" encoding="utf-8"?>
 <w:document xmlns:wpc="http://schemas.microsoft.com/office/word/2010/wordprocessingCanvas" xmlns:mc="http://schemas.openxmlformats.org/markup-compatibility/2006" xmlns:o="urn:schemas-microsoft-com:office:office" xmlns:r="http://schemas.openxmlformats.org/officeDocument/2006/relationships" xmlns:m="http://schemas.openxmlformats.org/officeDocument/2006/math" xmlns:v="urn:schemas-microsoft-com:vml" xmlns:wp14="http://schemas.microsoft.com/office/word/2010/wordprocessingDrawing" xmlns:wp="http://schemas.openxmlformats.org/drawingml/2006/wordprocessingDrawing" xmlns:w10="urn:schemas-microsoft-com:office:word" xmlns:w="http://schemas.openxmlformats.org/wordprocessingml/2006/main" xmlns:w14="http://schemas.microsoft.com/office/word/2010/wordml" xmlns:w15="http://schemas.microsoft.com/office/word/2012/wordml" xmlns:wpg="http://schemas.microsoft.com/office/word/2010/wordprocessingGroup" xmlns:wpi="http://schemas.microsoft.com/office/word/2010/wordprocessingInk" xmlns:wne="http://schemas.microsoft.com/office/word/2006/wordml" xmlns:wps="http://schemas.microsoft.com/office/word/2010/wordprocessingShape" mc:Ignorable="w14 w15 wp14">
   <w:body>
+    <w:p>
+      <w:pPr>
+        <w:jc w:val="center"/>
+        <w:rPr>
+          <w:rFonts w:ascii="Times New Roman" w:hAnsi="Times New Roman" w:cs="Times New Roman"/>
+          <w:b/>
+          <w:sz w:val="28"/>
+          <w:szCs w:val="28"/>
+        </w:rPr>
+      </w:pPr>
+      <w:r>
+        <w:rPr>
+          <w:rFonts w:ascii="Times New Roman" w:hAnsi="Times New Roman" w:cs="Times New Roman"/>
+          <w:b/>
+          <w:sz w:val="28"/>
+          <w:szCs w:val="28"/>
+        </w:rPr>
+        <w:t xml:space="preserve">BÀI TẬP CHƯƠNG 6 </w:t>
+      </w:r>
+      <w:r>
+        <w:rPr>
+          <w:rFonts w:ascii="Times New Roman" w:hAnsi="Times New Roman" w:cs="Times New Roman"/>
+          <w:b/>
+          <w:sz w:val="28"/>
+          <w:szCs w:val="28"/>
+        </w:rPr>
+        <w:t>–</w:t>
+      </w:r>
+      <w:r>
+        <w:rPr>
+          <w:rFonts w:ascii="Times New Roman" w:hAnsi="Times New Roman" w:cs="Times New Roman"/>
+          <w:b/>
+          <w:sz w:val="28"/>
+          <w:szCs w:val="28"/>
+        </w:rPr>
+        <w:t xml:space="preserve"> 7</w:t>
+      </w:r>
+    </w:p>
+    <w:p>
+      <w:pPr>
+        <w:rPr>
+          <w:rFonts w:ascii="Times New Roman" w:hAnsi="Times New Roman" w:cs="Times New Roman"/>
+          <w:sz w:val="28"/>
+          <w:szCs w:val="28"/>
+        </w:rPr>
+      </w:pPr>
+    </w:p>
+    <w:p>
+      <w:pPr>
+        <w:ind w:left="630"/>
+        <w:rPr>
+          <w:rFonts w:ascii="Times New Roman" w:hAnsi="Times New Roman" w:cs="Times New Roman"/>
+          <w:sz w:val="28"/>
+          <w:szCs w:val="28"/>
+        </w:rPr>
+      </w:pPr>
+      <w:r>
+        <w:rPr>
+          <w:rFonts w:ascii="Times New Roman" w:hAnsi="Times New Roman" w:cs="Times New Roman"/>
+          <w:sz w:val="28"/>
+          <w:szCs w:val="28"/>
+          <w:u w:val="single"/>
+        </w:rPr>
+        <w:t>Bộ môn:</w:t>
+      </w:r>
+      <w:r>
+        <w:rPr>
+          <w:rFonts w:ascii="Times New Roman" w:hAnsi="Times New Roman" w:cs="Times New Roman"/>
+          <w:sz w:val="28"/>
+          <w:szCs w:val="28"/>
+        </w:rPr>
+        <w:t xml:space="preserve"> Kiểm thử và đảm bảo chất lượng phần mềm</w:t>
+      </w:r>
+    </w:p>
+    <w:p>
+      <w:pPr>
+        <w:ind w:left="630"/>
+        <w:rPr>
+          <w:rFonts w:ascii="Times New Roman" w:hAnsi="Times New Roman" w:cs="Times New Roman"/>
+          <w:sz w:val="28"/>
+          <w:szCs w:val="28"/>
+          <w:lang w:val="vi-VN"/>
+        </w:rPr>
+      </w:pPr>
+      <w:r>
+        <w:rPr>
+          <w:rFonts w:ascii="Times New Roman" w:hAnsi="Times New Roman" w:cs="Times New Roman"/>
+          <w:sz w:val="28"/>
+          <w:szCs w:val="28"/>
+          <w:u w:val="single"/>
+          <w:lang w:val="vi-VN"/>
+        </w:rPr>
+        <w:t>Giảng viên:</w:t>
+      </w:r>
+      <w:r>
+        <w:rPr>
+          <w:rFonts w:ascii="Times New Roman" w:hAnsi="Times New Roman" w:cs="Times New Roman"/>
+          <w:sz w:val="28"/>
+          <w:szCs w:val="28"/>
+          <w:lang w:val="vi-VN"/>
+        </w:rPr>
+        <w:t xml:space="preserve"> PGS.TS Trương Anh Hoàng</w:t>
+      </w:r>
+    </w:p>
+    <w:p>
+      <w:pPr>
+        <w:ind w:left="630"/>
+        <w:rPr>
+          <w:rFonts w:ascii="Times New Roman" w:hAnsi="Times New Roman" w:cs="Times New Roman"/>
+          <w:sz w:val="28"/>
+          <w:szCs w:val="28"/>
+        </w:rPr>
+      </w:pPr>
+      <w:r>
+        <w:rPr>
+          <w:rFonts w:ascii="Times New Roman" w:hAnsi="Times New Roman" w:cs="Times New Roman"/>
+          <w:sz w:val="28"/>
+          <w:szCs w:val="28"/>
+          <w:u w:val="single"/>
+        </w:rPr>
+        <w:t>Sinh viên:</w:t>
+      </w:r>
+      <w:r>
+        <w:rPr>
+          <w:rFonts w:ascii="Times New Roman" w:hAnsi="Times New Roman" w:cs="Times New Roman"/>
+          <w:sz w:val="28"/>
+          <w:szCs w:val="28"/>
+        </w:rPr>
+        <w:t xml:space="preserve"> Phan Bá Mỹ</w:t>
+      </w:r>
+    </w:p>
+    <w:p>
+      <w:pPr>
+        <w:ind w:left="630"/>
+        <w:rPr>
+          <w:rFonts w:ascii="Times New Roman" w:hAnsi="Times New Roman" w:cs="Times New Roman"/>
+          <w:sz w:val="28"/>
+          <w:szCs w:val="28"/>
+        </w:rPr>
+      </w:pPr>
+      <w:r>
+        <w:rPr>
+          <w:rFonts w:ascii="Times New Roman" w:hAnsi="Times New Roman" w:cs="Times New Roman"/>
+          <w:sz w:val="28"/>
+          <w:szCs w:val="28"/>
+          <w:u w:val="single"/>
+        </w:rPr>
+        <w:t>Lớp:</w:t>
+      </w:r>
+      <w:r>
+        <w:rPr>
+          <w:rFonts w:ascii="Times New Roman" w:hAnsi="Times New Roman" w:cs="Times New Roman"/>
+          <w:sz w:val="28"/>
+          <w:szCs w:val="28"/>
+        </w:rPr>
+        <w:t xml:space="preserve"> K57 - CLC</w:t>
+      </w:r>
+    </w:p>
+    <w:p>
+      <w:pPr>
+        <w:rPr>
+          <w:rFonts w:ascii="Times New Roman" w:hAnsi="Times New Roman" w:cs="Times New Roman"/>
+          <w:b/>
+          <w:sz w:val="28"/>
+          <w:szCs w:val="28"/>
+        </w:rPr>
+      </w:pPr>
+      <w:bookmarkStart w:id="0" w:name="_GoBack"/>
+      <w:bookmarkEnd w:id="0"/>
+    </w:p>
     <w:p>
       <w:pPr>
         <w:rPr>
@@ -425,6 +595,7 @@
           <w:sz w:val="28"/>
           <w:szCs w:val="28"/>
         </w:rPr>
+        <w:lastRenderedPageBreak/>
         <w:t>Độ đo kiểm thử cấp 1 (C1):</w:t>
       </w:r>
       <w:r>
@@ -433,15 +604,7 @@
           <w:sz w:val="28"/>
           <w:szCs w:val="28"/>
         </w:rPr>
-        <w:t xml:space="preserve"> </w:t>
-      </w:r>
-      <w:r>
-        <w:rPr>
-          <w:rFonts w:ascii="Times New Roman" w:hAnsi="Times New Roman" w:cs="Times New Roman"/>
-          <w:sz w:val="28"/>
-          <w:szCs w:val="28"/>
-        </w:rPr>
-        <w:t>mỗi câu lệnh được thực hiện ít nhất một lần</w:t>
+        <w:t xml:space="preserve"> mỗi câu lệnh được thực hiện ít nhất một lần</w:t>
       </w:r>
     </w:p>
     <w:p>
@@ -490,15 +653,7 @@
           <w:sz w:val="28"/>
           <w:szCs w:val="28"/>
         </w:rPr>
-        <w:t xml:space="preserve"> </w:t>
-      </w:r>
-      <w:r>
-        <w:rPr>
-          <w:rFonts w:ascii="Times New Roman" w:hAnsi="Times New Roman" w:cs="Times New Roman"/>
-          <w:sz w:val="28"/>
-          <w:szCs w:val="28"/>
-        </w:rPr>
-        <w:t>các điểm quyết định trong đồ thị dòng điều</w:t>
+        <w:t xml:space="preserve"> các điểm quyết định trong đồ thị dòng điều</w:t>
       </w:r>
     </w:p>
     <w:p>
@@ -564,15 +719,7 @@
           <w:sz w:val="28"/>
           <w:szCs w:val="28"/>
         </w:rPr>
-        <w:t xml:space="preserve"> v</w:t>
-      </w:r>
-      <w:r>
-        <w:rPr>
-          <w:rFonts w:ascii="Times New Roman" w:hAnsi="Times New Roman" w:cs="Times New Roman"/>
-          <w:sz w:val="28"/>
-          <w:szCs w:val="28"/>
-        </w:rPr>
-        <w:t>ới các điều kiện phức tạp (chứa nhiều điều</w:t>
+        <w:t xml:space="preserve"> với các điều kiện phức tạp (chứa nhiều điều</w:t>
       </w:r>
     </w:p>
     <w:p>
@@ -606,7 +753,6 @@
           <w:sz w:val="28"/>
           <w:szCs w:val="28"/>
         </w:rPr>
-        <w:lastRenderedPageBreak/>
         <w:t>tra tính đúng đắn của chương trình ứng với điều kiện phức tạp này. Ví dụ,</w:t>
       </w:r>
     </w:p>
@@ -904,6 +1050,7 @@
           <w:sz w:val="28"/>
           <w:szCs w:val="28"/>
         </w:rPr>
+        <w:lastRenderedPageBreak/>
         <w:t>trình.</w:t>
       </w:r>
     </w:p>
@@ -1632,15 +1779,7 @@
           <w:sz w:val="28"/>
           <w:szCs w:val="28"/>
         </w:rPr>
-        <w:t xml:space="preserve">p-use: </w:t>
-      </w:r>
-      <w:r>
-        <w:rPr>
-          <w:rFonts w:ascii="Times New Roman" w:hAnsi="Times New Roman" w:cs="Times New Roman"/>
-          <w:sz w:val="28"/>
-          <w:szCs w:val="28"/>
-        </w:rPr>
-        <w:t>while ( i &lt;= n )</w:t>
+        <w:t>p-use: while ( i &lt;= n )</w:t>
       </w:r>
     </w:p>
     <w:p>
@@ -1743,13 +1882,9 @@
           <w:szCs w:val="28"/>
         </w:rPr>
       </w:pPr>
-      <w:bookmarkStart w:id="0" w:name="_GoBack"/>
-      <w:bookmarkEnd w:id="0"/>
-    </w:p>
-    <w:p>
-      <w:pPr>
-        <w:pStyle w:val="ListParagraph"/>
-        <w:ind w:left="540"/>
+    </w:p>
+    <w:p>
+      <w:pPr>
         <w:rPr>
           <w:rFonts w:ascii="Times New Roman" w:hAnsi="Times New Roman" w:cs="Times New Roman"/>
           <w:sz w:val="28"/>

</xml_diff>

<commit_message>
Bai tap chuong 6 - 7
5 bai tap
</commit_message>
<xml_diff>
--- a/PhanBaMy_BaitapChuong6-7.docx
+++ b/PhanBaMy_BaitapChuong6-7.docx
@@ -12,32 +12,80 @@
           <w:szCs w:val="28"/>
         </w:rPr>
       </w:pPr>
-      <w:r>
+    </w:p>
+    <w:p>
+      <w:pPr>
+        <w:jc w:val="center"/>
         <w:rPr>
           <w:rFonts w:ascii="Times New Roman" w:hAnsi="Times New Roman" w:cs="Times New Roman"/>
           <w:b/>
           <w:sz w:val="28"/>
           <w:szCs w:val="28"/>
         </w:rPr>
-        <w:t xml:space="preserve">BÀI TẬP CHƯƠNG 6 </w:t>
-      </w:r>
-      <w:r>
+      </w:pPr>
+    </w:p>
+    <w:p>
+      <w:pPr>
+        <w:jc w:val="center"/>
         <w:rPr>
           <w:rFonts w:ascii="Times New Roman" w:hAnsi="Times New Roman" w:cs="Times New Roman"/>
           <w:b/>
           <w:sz w:val="28"/>
           <w:szCs w:val="28"/>
         </w:rPr>
-        <w:t>–</w:t>
-      </w:r>
-      <w:r>
+      </w:pPr>
+    </w:p>
+    <w:p>
+      <w:pPr>
+        <w:jc w:val="center"/>
         <w:rPr>
           <w:rFonts w:ascii="Times New Roman" w:hAnsi="Times New Roman" w:cs="Times New Roman"/>
           <w:b/>
           <w:sz w:val="28"/>
           <w:szCs w:val="28"/>
         </w:rPr>
-        <w:t xml:space="preserve"> 7</w:t>
+      </w:pPr>
+    </w:p>
+    <w:p>
+      <w:pPr>
+        <w:jc w:val="center"/>
+        <w:rPr>
+          <w:rFonts w:ascii="Times New Roman" w:hAnsi="Times New Roman" w:cs="Times New Roman"/>
+          <w:b/>
+          <w:sz w:val="28"/>
+          <w:szCs w:val="28"/>
+        </w:rPr>
+      </w:pPr>
+    </w:p>
+    <w:p>
+      <w:pPr>
+        <w:jc w:val="center"/>
+        <w:rPr>
+          <w:rFonts w:ascii="Times New Roman" w:hAnsi="Times New Roman" w:cs="Times New Roman"/>
+          <w:b/>
+          <w:sz w:val="28"/>
+          <w:szCs w:val="28"/>
+        </w:rPr>
+      </w:pPr>
+    </w:p>
+    <w:p>
+      <w:pPr>
+        <w:jc w:val="center"/>
+        <w:rPr>
+          <w:rFonts w:ascii="Times New Roman" w:hAnsi="Times New Roman" w:cs="Times New Roman"/>
+          <w:b/>
+          <w:sz w:val="40"/>
+          <w:szCs w:val="40"/>
+        </w:rPr>
+      </w:pPr>
+      <w:r>
+        <w:rPr>
+          <w:rFonts w:ascii="Times New Roman" w:hAnsi="Times New Roman" w:cs="Times New Roman"/>
+          <w:b/>
+          <w:sz w:val="40"/>
+          <w:szCs w:val="40"/>
+        </w:rPr>
+        <w:t>BÀI TẬP CHƯƠNG 6 – 7</w:t>
       </w:r>
     </w:p>
     <w:p>
@@ -54,15 +102,17 @@
         <w:ind w:left="630"/>
         <w:rPr>
           <w:rFonts w:ascii="Times New Roman" w:hAnsi="Times New Roman" w:cs="Times New Roman"/>
-          <w:sz w:val="28"/>
-          <w:szCs w:val="28"/>
-        </w:rPr>
-      </w:pPr>
-      <w:r>
-        <w:rPr>
-          <w:rFonts w:ascii="Times New Roman" w:hAnsi="Times New Roman" w:cs="Times New Roman"/>
-          <w:sz w:val="28"/>
-          <w:szCs w:val="28"/>
+          <w:sz w:val="32"/>
+          <w:szCs w:val="32"/>
+        </w:rPr>
+      </w:pPr>
+      <w:bookmarkStart w:id="0" w:name="_GoBack"/>
+      <w:bookmarkEnd w:id="0"/>
+      <w:r>
+        <w:rPr>
+          <w:rFonts w:ascii="Times New Roman" w:hAnsi="Times New Roman" w:cs="Times New Roman"/>
+          <w:sz w:val="32"/>
+          <w:szCs w:val="32"/>
           <w:u w:val="single"/>
         </w:rPr>
         <w:t>Bộ môn:</w:t>
@@ -70,8 +120,8 @@
       <w:r>
         <w:rPr>
           <w:rFonts w:ascii="Times New Roman" w:hAnsi="Times New Roman" w:cs="Times New Roman"/>
-          <w:sz w:val="28"/>
-          <w:szCs w:val="28"/>
+          <w:sz w:val="32"/>
+          <w:szCs w:val="32"/>
         </w:rPr>
         <w:t xml:space="preserve"> Kiểm thử và đảm bảo chất lượng phần mềm</w:t>
       </w:r>
@@ -81,16 +131,16 @@
         <w:ind w:left="630"/>
         <w:rPr>
           <w:rFonts w:ascii="Times New Roman" w:hAnsi="Times New Roman" w:cs="Times New Roman"/>
-          <w:sz w:val="28"/>
-          <w:szCs w:val="28"/>
+          <w:sz w:val="32"/>
+          <w:szCs w:val="32"/>
           <w:lang w:val="vi-VN"/>
         </w:rPr>
       </w:pPr>
       <w:r>
         <w:rPr>
           <w:rFonts w:ascii="Times New Roman" w:hAnsi="Times New Roman" w:cs="Times New Roman"/>
-          <w:sz w:val="28"/>
-          <w:szCs w:val="28"/>
+          <w:sz w:val="32"/>
+          <w:szCs w:val="32"/>
           <w:u w:val="single"/>
           <w:lang w:val="vi-VN"/>
         </w:rPr>
@@ -99,8 +149,8 @@
       <w:r>
         <w:rPr>
           <w:rFonts w:ascii="Times New Roman" w:hAnsi="Times New Roman" w:cs="Times New Roman"/>
-          <w:sz w:val="28"/>
-          <w:szCs w:val="28"/>
+          <w:sz w:val="32"/>
+          <w:szCs w:val="32"/>
           <w:lang w:val="vi-VN"/>
         </w:rPr>
         <w:t xml:space="preserve"> PGS.TS Trương Anh Hoàng</w:t>
@@ -111,15 +161,15 @@
         <w:ind w:left="630"/>
         <w:rPr>
           <w:rFonts w:ascii="Times New Roman" w:hAnsi="Times New Roman" w:cs="Times New Roman"/>
-          <w:sz w:val="28"/>
-          <w:szCs w:val="28"/>
-        </w:rPr>
-      </w:pPr>
-      <w:r>
-        <w:rPr>
-          <w:rFonts w:ascii="Times New Roman" w:hAnsi="Times New Roman" w:cs="Times New Roman"/>
-          <w:sz w:val="28"/>
-          <w:szCs w:val="28"/>
+          <w:sz w:val="32"/>
+          <w:szCs w:val="32"/>
+        </w:rPr>
+      </w:pPr>
+      <w:r>
+        <w:rPr>
+          <w:rFonts w:ascii="Times New Roman" w:hAnsi="Times New Roman" w:cs="Times New Roman"/>
+          <w:sz w:val="32"/>
+          <w:szCs w:val="32"/>
           <w:u w:val="single"/>
         </w:rPr>
         <w:t>Sinh viên:</w:t>
@@ -127,8 +177,8 @@
       <w:r>
         <w:rPr>
           <w:rFonts w:ascii="Times New Roman" w:hAnsi="Times New Roman" w:cs="Times New Roman"/>
-          <w:sz w:val="28"/>
-          <w:szCs w:val="28"/>
+          <w:sz w:val="32"/>
+          <w:szCs w:val="32"/>
         </w:rPr>
         <w:t xml:space="preserve"> Phan Bá Mỹ</w:t>
       </w:r>
@@ -138,15 +188,15 @@
         <w:ind w:left="630"/>
         <w:rPr>
           <w:rFonts w:ascii="Times New Roman" w:hAnsi="Times New Roman" w:cs="Times New Roman"/>
-          <w:sz w:val="28"/>
-          <w:szCs w:val="28"/>
-        </w:rPr>
-      </w:pPr>
-      <w:r>
-        <w:rPr>
-          <w:rFonts w:ascii="Times New Roman" w:hAnsi="Times New Roman" w:cs="Times New Roman"/>
-          <w:sz w:val="28"/>
-          <w:szCs w:val="28"/>
+          <w:sz w:val="32"/>
+          <w:szCs w:val="32"/>
+        </w:rPr>
+      </w:pPr>
+      <w:r>
+        <w:rPr>
+          <w:rFonts w:ascii="Times New Roman" w:hAnsi="Times New Roman" w:cs="Times New Roman"/>
+          <w:sz w:val="32"/>
+          <w:szCs w:val="32"/>
           <w:u w:val="single"/>
         </w:rPr>
         <w:t>Lớp:</w:t>
@@ -154,11 +204,54 @@
       <w:r>
         <w:rPr>
           <w:rFonts w:ascii="Times New Roman" w:hAnsi="Times New Roman" w:cs="Times New Roman"/>
-          <w:sz w:val="28"/>
-          <w:szCs w:val="28"/>
-        </w:rPr>
-        <w:t xml:space="preserve"> K57 - CLC</w:t>
-      </w:r>
+          <w:sz w:val="32"/>
+          <w:szCs w:val="32"/>
+        </w:rPr>
+        <w:t xml:space="preserve"> K57 </w:t>
+      </w:r>
+      <w:r>
+        <w:rPr>
+          <w:rFonts w:ascii="Times New Roman" w:hAnsi="Times New Roman" w:cs="Times New Roman"/>
+          <w:sz w:val="32"/>
+          <w:szCs w:val="32"/>
+        </w:rPr>
+        <w:t>–</w:t>
+      </w:r>
+      <w:r>
+        <w:rPr>
+          <w:rFonts w:ascii="Times New Roman" w:hAnsi="Times New Roman" w:cs="Times New Roman"/>
+          <w:sz w:val="32"/>
+          <w:szCs w:val="32"/>
+        </w:rPr>
+        <w:t xml:space="preserve"> CLC</w:t>
+      </w:r>
+    </w:p>
+    <w:p>
+      <w:pPr>
+        <w:rPr>
+          <w:rFonts w:ascii="Times New Roman" w:hAnsi="Times New Roman" w:cs="Times New Roman"/>
+          <w:sz w:val="28"/>
+          <w:szCs w:val="28"/>
+        </w:rPr>
+      </w:pPr>
+      <w:r>
+        <w:rPr>
+          <w:rFonts w:ascii="Times New Roman" w:hAnsi="Times New Roman" w:cs="Times New Roman"/>
+          <w:sz w:val="28"/>
+          <w:szCs w:val="28"/>
+        </w:rPr>
+        <w:br w:type="page"/>
+      </w:r>
+    </w:p>
+    <w:p>
+      <w:pPr>
+        <w:ind w:left="630"/>
+        <w:rPr>
+          <w:rFonts w:ascii="Times New Roman" w:hAnsi="Times New Roman" w:cs="Times New Roman"/>
+          <w:sz w:val="28"/>
+          <w:szCs w:val="28"/>
+        </w:rPr>
+      </w:pPr>
     </w:p>
     <w:p>
       <w:pPr>
@@ -169,8 +262,6 @@
           <w:szCs w:val="28"/>
         </w:rPr>
       </w:pPr>
-      <w:bookmarkStart w:id="0" w:name="_GoBack"/>
-      <w:bookmarkEnd w:id="0"/>
     </w:p>
     <w:p>
       <w:pPr>
@@ -595,7 +686,6 @@
           <w:sz w:val="28"/>
           <w:szCs w:val="28"/>
         </w:rPr>
-        <w:lastRenderedPageBreak/>
         <w:t>Độ đo kiểm thử cấp 1 (C1):</w:t>
       </w:r>
       <w:r>
@@ -711,6 +801,7 @@
           <w:sz w:val="28"/>
           <w:szCs w:val="28"/>
         </w:rPr>
+        <w:lastRenderedPageBreak/>
         <w:t>Độ đo kiểm thử cấp 3 (C3):</w:t>
       </w:r>
       <w:r>
@@ -1050,7 +1141,6 @@
           <w:sz w:val="28"/>
           <w:szCs w:val="28"/>
         </w:rPr>
-        <w:lastRenderedPageBreak/>
         <w:t>trình.</w:t>
       </w:r>
     </w:p>
@@ -1098,6 +1188,32 @@
       <w:pPr>
         <w:rPr>
           <w:rFonts w:ascii="Times New Roman" w:hAnsi="Times New Roman" w:cs="Times New Roman"/>
+          <w:sz w:val="28"/>
+          <w:szCs w:val="28"/>
+        </w:rPr>
+      </w:pPr>
+      <w:r>
+        <w:rPr>
+          <w:rFonts w:ascii="Times New Roman" w:hAnsi="Times New Roman" w:cs="Times New Roman"/>
+          <w:sz w:val="28"/>
+          <w:szCs w:val="28"/>
+        </w:rPr>
+        <w:br w:type="page"/>
+      </w:r>
+    </w:p>
+    <w:p>
+      <w:pPr>
+        <w:rPr>
+          <w:rFonts w:ascii="Times New Roman" w:hAnsi="Times New Roman" w:cs="Times New Roman"/>
+          <w:sz w:val="28"/>
+          <w:szCs w:val="28"/>
+        </w:rPr>
+      </w:pPr>
+    </w:p>
+    <w:p>
+      <w:pPr>
+        <w:rPr>
+          <w:rFonts w:ascii="Times New Roman" w:hAnsi="Times New Roman" w:cs="Times New Roman"/>
           <w:b/>
           <w:sz w:val="28"/>
           <w:szCs w:val="28"/>
@@ -1136,32 +1252,6 @@
           <w:sz w:val="28"/>
           <w:szCs w:val="28"/>
         </w:rPr>
-        <w:br w:type="page"/>
-      </w:r>
-    </w:p>
-    <w:p>
-      <w:pPr>
-        <w:rPr>
-          <w:rFonts w:ascii="Times New Roman" w:hAnsi="Times New Roman" w:cs="Times New Roman"/>
-          <w:sz w:val="28"/>
-          <w:szCs w:val="28"/>
-        </w:rPr>
-      </w:pPr>
-    </w:p>
-    <w:p>
-      <w:pPr>
-        <w:rPr>
-          <w:rFonts w:ascii="Times New Roman" w:hAnsi="Times New Roman" w:cs="Times New Roman"/>
-          <w:sz w:val="28"/>
-          <w:szCs w:val="28"/>
-        </w:rPr>
-      </w:pPr>
-      <w:r>
-        <w:rPr>
-          <w:rFonts w:ascii="Times New Roman" w:hAnsi="Times New Roman" w:cs="Times New Roman"/>
-          <w:sz w:val="28"/>
-          <w:szCs w:val="28"/>
-        </w:rPr>
         <w:t>1</w:t>
       </w:r>
       <w:r>
@@ -1179,13 +1269,6 @@
           <w:szCs w:val="28"/>
         </w:rPr>
         <w:tab/>
-      </w:r>
-      <w:r>
-        <w:rPr>
-          <w:rFonts w:ascii="Times New Roman" w:hAnsi="Times New Roman" w:cs="Times New Roman"/>
-          <w:sz w:val="28"/>
-          <w:szCs w:val="28"/>
-        </w:rPr>
         <w:t>int calFactorial (int n) {</w:t>
       </w:r>
     </w:p>
@@ -1228,13 +1311,6 @@
           <w:szCs w:val="28"/>
         </w:rPr>
         <w:tab/>
-      </w:r>
-      <w:r>
-        <w:rPr>
-          <w:rFonts w:ascii="Times New Roman" w:hAnsi="Times New Roman" w:cs="Times New Roman"/>
-          <w:sz w:val="28"/>
-          <w:szCs w:val="28"/>
-        </w:rPr>
         <w:t>int result = 1;</w:t>
       </w:r>
     </w:p>
@@ -1277,30 +1353,7 @@
           <w:szCs w:val="28"/>
         </w:rPr>
         <w:tab/>
-      </w:r>
-      <w:r>
-        <w:rPr>
-          <w:rFonts w:ascii="Times New Roman" w:hAnsi="Times New Roman" w:cs="Times New Roman"/>
-          <w:sz w:val="28"/>
-          <w:szCs w:val="28"/>
-        </w:rPr>
-        <w:t xml:space="preserve">int </w:t>
-      </w:r>
-      <w:r>
-        <w:rPr>
-          <w:rFonts w:ascii="Times New Roman" w:hAnsi="Times New Roman" w:cs="Times New Roman"/>
-          <w:sz w:val="28"/>
-          <w:szCs w:val="28"/>
-        </w:rPr>
-        <w:t>i</w:t>
-      </w:r>
-      <w:r>
-        <w:rPr>
-          <w:rFonts w:ascii="Times New Roman" w:hAnsi="Times New Roman" w:cs="Times New Roman"/>
-          <w:sz w:val="28"/>
-          <w:szCs w:val="28"/>
-        </w:rPr>
-        <w:t xml:space="preserve"> = 1;</w:t>
+        <w:t>int i = 1;</w:t>
       </w:r>
     </w:p>
     <w:p>
@@ -1342,13 +1395,6 @@
           <w:szCs w:val="28"/>
         </w:rPr>
         <w:tab/>
-      </w:r>
-      <w:r>
-        <w:rPr>
-          <w:rFonts w:ascii="Times New Roman" w:hAnsi="Times New Roman" w:cs="Times New Roman"/>
-          <w:sz w:val="28"/>
-          <w:szCs w:val="28"/>
-        </w:rPr>
         <w:t>while ( i &lt;= n ) {</w:t>
       </w:r>
     </w:p>
@@ -1399,13 +1445,6 @@
           <w:szCs w:val="28"/>
         </w:rPr>
         <w:tab/>
-      </w:r>
-      <w:r>
-        <w:rPr>
-          <w:rFonts w:ascii="Times New Roman" w:hAnsi="Times New Roman" w:cs="Times New Roman"/>
-          <w:sz w:val="28"/>
-          <w:szCs w:val="28"/>
-        </w:rPr>
         <w:t>result = result + 1;</w:t>
       </w:r>
     </w:p>
@@ -1456,30 +1495,7 @@
           <w:szCs w:val="28"/>
         </w:rPr>
         <w:tab/>
-      </w:r>
-      <w:r>
-        <w:rPr>
-          <w:rFonts w:ascii="Times New Roman" w:hAnsi="Times New Roman" w:cs="Times New Roman"/>
-          <w:sz w:val="28"/>
-          <w:szCs w:val="28"/>
-        </w:rPr>
-        <w:t>i++;</w:t>
-      </w:r>
-      <w:r>
-        <w:rPr>
-          <w:rFonts w:ascii="Times New Roman" w:hAnsi="Times New Roman" w:cs="Times New Roman"/>
-          <w:sz w:val="28"/>
-          <w:szCs w:val="28"/>
-        </w:rPr>
-        <w:t xml:space="preserve">         </w:t>
-      </w:r>
-      <w:r>
-        <w:rPr>
-          <w:rFonts w:ascii="Times New Roman" w:hAnsi="Times New Roman" w:cs="Times New Roman"/>
-          <w:sz w:val="28"/>
-          <w:szCs w:val="28"/>
-        </w:rPr>
-        <w:t>}//end while</w:t>
+        <w:t>i++;         }//end while</w:t>
       </w:r>
     </w:p>
     <w:p>
@@ -1521,13 +1537,6 @@
           <w:szCs w:val="28"/>
         </w:rPr>
         <w:tab/>
-      </w:r>
-      <w:r>
-        <w:rPr>
-          <w:rFonts w:ascii="Times New Roman" w:hAnsi="Times New Roman" w:cs="Times New Roman"/>
-          <w:sz w:val="28"/>
-          <w:szCs w:val="28"/>
-        </w:rPr>
         <w:t>return result;</w:t>
       </w:r>
     </w:p>
@@ -1558,15 +1567,26 @@
           <w:szCs w:val="28"/>
         </w:rPr>
         <w:tab/>
-      </w:r>
-      <w:r>
-        <w:rPr>
-          <w:rFonts w:ascii="Times New Roman" w:hAnsi="Times New Roman" w:cs="Times New Roman"/>
-          <w:sz w:val="28"/>
-          <w:szCs w:val="28"/>
-        </w:rPr>
         <w:t>}// the end</w:t>
       </w:r>
+    </w:p>
+    <w:p>
+      <w:pPr>
+        <w:rPr>
+          <w:rFonts w:ascii="Times New Roman" w:hAnsi="Times New Roman" w:cs="Times New Roman"/>
+          <w:sz w:val="28"/>
+          <w:szCs w:val="28"/>
+        </w:rPr>
+      </w:pPr>
+    </w:p>
+    <w:p>
+      <w:pPr>
+        <w:rPr>
+          <w:rFonts w:ascii="Times New Roman" w:hAnsi="Times New Roman" w:cs="Times New Roman"/>
+          <w:sz w:val="28"/>
+          <w:szCs w:val="28"/>
+        </w:rPr>
+      </w:pPr>
     </w:p>
     <w:p>
       <w:pPr>
@@ -1781,6 +1801,41 @@
         </w:rPr>
         <w:t>p-use: while ( i &lt;= n )</w:t>
       </w:r>
+    </w:p>
+    <w:p>
+      <w:pPr>
+        <w:rPr>
+          <w:rFonts w:ascii="Times New Roman" w:hAnsi="Times New Roman" w:cs="Times New Roman"/>
+          <w:sz w:val="28"/>
+          <w:szCs w:val="28"/>
+        </w:rPr>
+      </w:pPr>
+      <w:r>
+        <w:rPr>
+          <w:rFonts w:ascii="Times New Roman" w:hAnsi="Times New Roman" w:cs="Times New Roman"/>
+          <w:sz w:val="28"/>
+          <w:szCs w:val="28"/>
+        </w:rPr>
+        <w:br w:type="page"/>
+      </w:r>
+    </w:p>
+    <w:p>
+      <w:pPr>
+        <w:rPr>
+          <w:rFonts w:ascii="Times New Roman" w:hAnsi="Times New Roman" w:cs="Times New Roman"/>
+          <w:sz w:val="28"/>
+          <w:szCs w:val="28"/>
+        </w:rPr>
+      </w:pPr>
+    </w:p>
+    <w:p>
+      <w:pPr>
+        <w:rPr>
+          <w:rFonts w:ascii="Times New Roman" w:hAnsi="Times New Roman" w:cs="Times New Roman"/>
+          <w:sz w:val="28"/>
+          <w:szCs w:val="28"/>
+        </w:rPr>
+      </w:pPr>
     </w:p>
     <w:p>
       <w:pPr>

</xml_diff>